<commit_message>
updated room system and the GDD + minor additions
13.37
</commit_message>
<xml_diff>
--- a/Fae House GDD.docx
+++ b/Fae House GDD.docx
@@ -257,7 +257,35 @@
           <w:lang w:val="en-US" w:eastAsia="ru-RU"/>
           <w14:ligatures w14:val="none"/>
         </w:rPr>
-        <w:t>All ages. Best for people not familiar with puzzle games or games in general.</w:t>
+        <w:t>All ages</w:t>
+      </w:r>
+      <w:r>
+        <w:rPr>
+          <w:rFonts w:ascii="Calibri" w:eastAsia="Times New Roman" w:hAnsi="Calibri" w:cs="Calibri"/>
+          <w:i/>
+          <w:iCs/>
+          <w:color w:val="7F7F7F"/>
+          <w:kern w:val="0"/>
+          <w:sz w:val="20"/>
+          <w:szCs w:val="20"/>
+          <w:lang w:val="en-US" w:eastAsia="ru-RU"/>
+          <w14:ligatures w14:val="none"/>
+        </w:rPr>
+        <w:t>, but primarily +12</w:t>
+      </w:r>
+      <w:r>
+        <w:rPr>
+          <w:rFonts w:ascii="Calibri" w:eastAsia="Times New Roman" w:hAnsi="Calibri" w:cs="Calibri"/>
+          <w:i/>
+          <w:iCs/>
+          <w:color w:val="7F7F7F"/>
+          <w:kern w:val="0"/>
+          <w:sz w:val="20"/>
+          <w:szCs w:val="20"/>
+          <w:lang w:val="en-US" w:eastAsia="ru-RU"/>
+          <w14:ligatures w14:val="none"/>
+        </w:rPr>
+        <w:t>. Best for people not familiar with puzzle games or games in general.</w:t>
       </w:r>
     </w:p>
     <w:p>
@@ -389,7 +417,119 @@
           <w:lang w:val="en-US" w:eastAsia="ru-RU"/>
           <w14:ligatures w14:val="none"/>
         </w:rPr>
-        <w:t xml:space="preserve">Player takes control of a charming fiery spirit, who needs player’s assistance in order to solve the mysteries of the mansion they found themselves in. </w:t>
+        <w:t>Player</w:t>
+      </w:r>
+      <w:r>
+        <w:rPr>
+          <w:rFonts w:ascii="Calibri" w:eastAsia="Times New Roman" w:hAnsi="Calibri" w:cs="Calibri"/>
+          <w:i/>
+          <w:iCs/>
+          <w:color w:val="7F7F7F"/>
+          <w:kern w:val="0"/>
+          <w:sz w:val="20"/>
+          <w:szCs w:val="20"/>
+          <w:lang w:val="en-US" w:eastAsia="ru-RU"/>
+          <w14:ligatures w14:val="none"/>
+        </w:rPr>
+        <w:t xml:space="preserve"> finds themselves in a magical forest, and their task is simply to find a way out.</w:t>
+      </w:r>
+      <w:r>
+        <w:rPr>
+          <w:rFonts w:ascii="Calibri" w:eastAsia="Times New Roman" w:hAnsi="Calibri" w:cs="Calibri"/>
+          <w:i/>
+          <w:iCs/>
+          <w:color w:val="7F7F7F"/>
+          <w:kern w:val="0"/>
+          <w:sz w:val="20"/>
+          <w:szCs w:val="20"/>
+          <w:lang w:val="en-US" w:eastAsia="ru-RU"/>
+          <w14:ligatures w14:val="none"/>
+        </w:rPr>
+        <w:t xml:space="preserve"> </w:t>
+      </w:r>
+      <w:r>
+        <w:rPr>
+          <w:rFonts w:ascii="Calibri" w:eastAsia="Times New Roman" w:hAnsi="Calibri" w:cs="Calibri"/>
+          <w:i/>
+          <w:iCs/>
+          <w:color w:val="7F7F7F"/>
+          <w:kern w:val="0"/>
+          <w:sz w:val="20"/>
+          <w:szCs w:val="20"/>
+          <w:lang w:val="en-US" w:eastAsia="ru-RU"/>
+          <w14:ligatures w14:val="none"/>
+        </w:rPr>
+        <w:t>I</w:t>
+      </w:r>
+      <w:r>
+        <w:rPr>
+          <w:rFonts w:ascii="Calibri" w:eastAsia="Times New Roman" w:hAnsi="Calibri" w:cs="Calibri"/>
+          <w:i/>
+          <w:iCs/>
+          <w:color w:val="7F7F7F"/>
+          <w:kern w:val="0"/>
+          <w:sz w:val="20"/>
+          <w:szCs w:val="20"/>
+          <w:lang w:val="en-US" w:eastAsia="ru-RU"/>
+          <w14:ligatures w14:val="none"/>
+        </w:rPr>
+        <w:t>n order to</w:t>
+      </w:r>
+      <w:r>
+        <w:rPr>
+          <w:rFonts w:ascii="Calibri" w:eastAsia="Times New Roman" w:hAnsi="Calibri" w:cs="Calibri"/>
+          <w:i/>
+          <w:iCs/>
+          <w:color w:val="7F7F7F"/>
+          <w:kern w:val="0"/>
+          <w:sz w:val="20"/>
+          <w:szCs w:val="20"/>
+          <w:lang w:val="en-US" w:eastAsia="ru-RU"/>
+          <w14:ligatures w14:val="none"/>
+        </w:rPr>
+        <w:t xml:space="preserve"> do so, they need to</w:t>
+      </w:r>
+      <w:r>
+        <w:rPr>
+          <w:rFonts w:ascii="Calibri" w:eastAsia="Times New Roman" w:hAnsi="Calibri" w:cs="Calibri"/>
+          <w:i/>
+          <w:iCs/>
+          <w:color w:val="7F7F7F"/>
+          <w:kern w:val="0"/>
+          <w:sz w:val="20"/>
+          <w:szCs w:val="20"/>
+          <w:lang w:val="en-US" w:eastAsia="ru-RU"/>
+          <w14:ligatures w14:val="none"/>
+        </w:rPr>
+        <w:t xml:space="preserve"> solve the mysteries of the mansion they </w:t>
+      </w:r>
+      <w:r>
+        <w:rPr>
+          <w:rFonts w:ascii="Calibri" w:eastAsia="Times New Roman" w:hAnsi="Calibri" w:cs="Calibri"/>
+          <w:i/>
+          <w:iCs/>
+          <w:color w:val="7F7F7F"/>
+          <w:kern w:val="0"/>
+          <w:sz w:val="20"/>
+          <w:szCs w:val="20"/>
+          <w:lang w:val="en-US" w:eastAsia="ru-RU"/>
+          <w14:ligatures w14:val="none"/>
+        </w:rPr>
+        <w:t>stumble upon, after they complete the tutorial section</w:t>
+      </w:r>
+      <w:r>
+        <w:rPr>
+          <w:rFonts w:ascii="Calibri" w:eastAsia="Times New Roman" w:hAnsi="Calibri" w:cs="Calibri"/>
+          <w:i/>
+          <w:iCs/>
+          <w:color w:val="7F7F7F"/>
+          <w:kern w:val="0"/>
+          <w:sz w:val="20"/>
+          <w:szCs w:val="20"/>
+          <w:lang w:val="en-US" w:eastAsia="ru-RU"/>
+          <w14:ligatures w14:val="none"/>
+        </w:rPr>
+        <w:t xml:space="preserve">. </w:t>
       </w:r>
     </w:p>
     <w:p>
@@ -465,7 +605,7 @@
     <w:p>
       <w:pPr>
         <w:spacing w:before="15" w:after="80"/>
-        <w:ind w:left="708" w:right="487"/>
+        <w:ind w:left="830" w:right="487"/>
         <w:rPr>
           <w:rFonts w:asciiTheme="minorHAnsi" w:eastAsia="Times New Roman" w:hAnsiTheme="minorHAnsi" w:cstheme="minorHAnsi"/>
           <w:i/>
@@ -590,7 +730,6 @@
         </w:rPr>
         <w:t xml:space="preserve">and </w:t>
       </w:r>
-      <w:proofErr w:type="gramStart"/>
       <w:r>
         <w:rPr>
           <w:rFonts w:asciiTheme="minorHAnsi" w:eastAsia="Times New Roman" w:hAnsiTheme="minorHAnsi" w:cstheme="minorHAnsi"/>
@@ -603,9 +742,8 @@
           <w:lang w:val="en-US" w:eastAsia="ru-RU"/>
           <w14:ligatures w14:val="none"/>
         </w:rPr>
-        <w:t>still</w:t>
-      </w:r>
-      <w:proofErr w:type="gramEnd"/>
+        <w:t>yet,</w:t>
+      </w:r>
       <w:r>
         <w:rPr>
           <w:rFonts w:asciiTheme="minorHAnsi" w:eastAsia="Times New Roman" w:hAnsiTheme="minorHAnsi" w:cstheme="minorHAnsi"/>
@@ -728,6 +866,7 @@
         <w:rPr>
           <w:noProof/>
         </w:rPr>
+        <w:lastRenderedPageBreak/>
         <w:drawing>
           <wp:inline distT="0" distB="0" distL="0" distR="0" wp14:anchorId="296D0EEC" wp14:editId="32C6C27F">
             <wp:extent cx="4139908" cy="3105150"/>
@@ -795,7 +934,6 @@
         <w:rPr>
           <w:noProof/>
         </w:rPr>
-        <w:lastRenderedPageBreak/>
         <w:drawing>
           <wp:inline distT="0" distB="0" distL="0" distR="0" wp14:anchorId="71CC2AFF" wp14:editId="71018384">
             <wp:extent cx="3105307" cy="3670300"/>
@@ -930,6 +1068,7 @@
         <w:rPr>
           <w:noProof/>
         </w:rPr>
+        <w:lastRenderedPageBreak/>
         <w:drawing>
           <wp:inline distT="0" distB="0" distL="0" distR="0" wp14:anchorId="0F3C5BF7" wp14:editId="55610249">
             <wp:extent cx="2247900" cy="2247900"/>
@@ -1061,7 +1200,6 @@
           <w:lang w:val="en-US" w:eastAsia="ru-RU"/>
           <w14:ligatures w14:val="none"/>
         </w:rPr>
-        <w:lastRenderedPageBreak/>
         <w:t>Game World Fiction </w:t>
       </w:r>
     </w:p>
@@ -1418,6 +1556,7 @@
           <w:lang w:val="en-US" w:eastAsia="ru-RU"/>
           <w14:ligatures w14:val="none"/>
         </w:rPr>
+        <w:lastRenderedPageBreak/>
         <w:drawing>
           <wp:inline distT="0" distB="0" distL="0" distR="0" wp14:anchorId="2843921B" wp14:editId="408702CA">
             <wp:extent cx="5939790" cy="5027295"/>
@@ -1511,7 +1650,6 @@
           <w:lang w:val="en-US" w:eastAsia="ru-RU"/>
           <w14:ligatures w14:val="none"/>
         </w:rPr>
-        <w:lastRenderedPageBreak/>
         <w:t>The expected result of this is that the player will not get stuck on a puzzle they don’t know the obvious solution for, and will continue searching for that solution, to eventually find it, or find something else to worry about before returning to the puzzle they got stuck on.</w:t>
       </w:r>
       <w:r>
@@ -2042,6 +2180,7 @@
           <w:lang w:val="en-US" w:eastAsia="ru-RU"/>
           <w14:ligatures w14:val="none"/>
         </w:rPr>
+        <w:lastRenderedPageBreak/>
         <w:t>Interactivity </w:t>
       </w:r>
     </w:p>

</xml_diff>